<commit_message>
Izvrsene su izmene SSU fajlova i prototipova
</commit_message>
<xml_diff>
--- a/Dokumentacija/Faza2/SSU/SSU Otkljucavanje novog zanra.docx
+++ b/Dokumentacija/Faza2/SSU/SSU Otkljucavanje novog zanra.docx
@@ -2268,7 +2268,7 @@
         <w:rPr>
           <w:lang w:val="sr-Cyrl-RS"/>
         </w:rPr>
-        <w:t>Кориснику се приказује избор неоткључаних жанрова.</w:t>
+        <w:t>Корисник бира ставку тренинг режим из главног менија.</w:t>
       </w:r>
     </w:p>
     <w:p>
@@ -2287,13 +2287,13 @@
         <w:rPr>
           <w:lang w:val="sr-Cyrl-RS"/>
         </w:rPr>
-        <w:t>Селекцијом неких од жанрова прелази на следећи прозор. Корисник добија десет питања од којих шест морају да буду тачна. Питања се састоје од погађања песама или извођача</w:t>
+        <w:t xml:space="preserve">Кориснику се приказује избор </w:t>
       </w:r>
       <w:r>
         <w:rPr>
           <w:lang w:val="sr-Cyrl-RS"/>
         </w:rPr>
-        <w:t>.</w:t>
+        <w:t>свих постојећих жанрова, само поред оних који нису откључани стоји индикација да се могу откључати.</w:t>
       </w:r>
     </w:p>
     <w:p>
@@ -2312,7 +2312,40 @@
         <w:rPr>
           <w:lang w:val="sr-Cyrl-RS"/>
         </w:rPr>
-        <w:t>Песме се бирају на основу случајно изабраних нумера из свих плејлисти тог жанра.</w:t>
+        <w:t>Селекцијом нек</w:t>
+      </w:r>
+      <w:r>
+        <w:rPr>
+          <w:lang w:val="sr-Cyrl-RS"/>
+        </w:rPr>
+        <w:t>ог</w:t>
+      </w:r>
+      <w:r>
+        <w:rPr>
+          <w:lang w:val="sr-Cyrl-RS"/>
+        </w:rPr>
+        <w:t xml:space="preserve"> од</w:t>
+      </w:r>
+      <w:r>
+        <w:t xml:space="preserve"> </w:t>
+      </w:r>
+      <w:r>
+        <w:rPr>
+          <w:lang w:val="sr-Cyrl-RS"/>
+        </w:rPr>
+        <w:t>закључаних</w:t>
+      </w:r>
+      <w:r>
+        <w:rPr>
+          <w:lang w:val="sr-Cyrl-RS"/>
+        </w:rPr>
+        <w:t xml:space="preserve"> жанрова прелази на следећи прозор. Корисник добија десет питања од којих шест морају да буду тачна. Питања се састоје од погађања песама или извођача</w:t>
+      </w:r>
+      <w:r>
+        <w:rPr>
+          <w:lang w:val="sr-Cyrl-RS"/>
+        </w:rPr>
+        <w:t>.</w:t>
       </w:r>
     </w:p>
     <w:p>
@@ -2331,7 +2364,7 @@
         <w:rPr>
           <w:lang w:val="sr-Cyrl-RS"/>
         </w:rPr>
-        <w:t>Кориснику се појављује прозор са честитком</w:t>
+        <w:t>Песме се бирају на основу случајно изабраних нумера из свих плејлисти тог жанра.</w:t>
       </w:r>
     </w:p>
     <w:p>
@@ -2350,7 +2383,7 @@
         <w:rPr>
           <w:lang w:val="sr-Cyrl-RS"/>
         </w:rPr>
-        <w:t>Корисник откључава нови жанр и добија две основне плејлисте</w:t>
+        <w:t>Кориснику се појављује прозор са честитком</w:t>
       </w:r>
     </w:p>
     <w:p>
@@ -2369,6 +2402,26 @@
         <w:rPr>
           <w:lang w:val="sr-Cyrl-RS"/>
         </w:rPr>
+        <w:t>Корисник откључава нови жанр и добија две основне плејлисте</w:t>
+      </w:r>
+    </w:p>
+    <w:p>
+      <w:pPr>
+        <w:pStyle w:val="ListParagraph"/>
+        <w:numPr>
+          <w:ilvl w:val="0"/>
+          <w:numId w:val="16"/>
+        </w:numPr>
+        <w:ind w:left="993"/>
+        <w:rPr>
+          <w:lang w:val="sr-Cyrl-RS"/>
+        </w:rPr>
+      </w:pPr>
+      <w:r>
+        <w:rPr>
+          <w:lang w:val="sr-Cyrl-RS"/>
+        </w:rPr>
+        <w:lastRenderedPageBreak/>
         <w:t xml:space="preserve">откључава могућност такмичења у том жанру и добија </w:t>
       </w:r>
       <w:r>
@@ -2412,7 +2465,6 @@
           <w:i/>
           <w:lang w:val="sr-Cyrl-RS"/>
         </w:rPr>
-        <w:lastRenderedPageBreak/>
         <w:t>Корисник не испуњава услов за откључавање новог жанра</w:t>
       </w:r>
       <w:bookmarkEnd w:id="9"/>

</xml_diff>